<commit_message>
Module 1 challenge final
</commit_message>
<xml_diff>
--- a/Bonus Statistical Analysis.docx
+++ b/Bonus Statistical Analysis.docx
@@ -116,7 +116,22 @@
         </w:rPr>
       </w:pPr>
       <w:r>
-        <w:t>The data suggests that there is more variability with successful campaigns since the variance for successful campaigns is greater than the one for unsuccessful campaigns.  For a campaign to be successful, it has to attract a large number of investors, this will likely increase the variance as a result. At the same time the data may mask other factors for example the campaigns which were not successful may have not been promoted well enough.</w:t>
+        <w:rPr>
+          <w:rFonts w:ascii="Arial" w:hAnsi="Arial" w:cs="Arial"/>
+        </w:rPr>
+        <w:t>The data suggests that there is more variability with successful campaigns since the variance for successful campaigns is greater than the one for unsuccessful campaigns.  For a campaign to be successful, it has to attract a large number of investors, this will likely increase the variance as a result. At the same time</w:t>
+      </w:r>
+      <w:r>
+        <w:rPr>
+          <w:rFonts w:ascii="Arial" w:hAnsi="Arial" w:cs="Arial"/>
+        </w:rPr>
+        <w:t>,</w:t>
+      </w:r>
+      <w:r>
+        <w:rPr>
+          <w:rFonts w:ascii="Arial" w:hAnsi="Arial" w:cs="Arial"/>
+        </w:rPr>
+        <w:t xml:space="preserve"> the data may mask other factors for example the campaigns which were not successful may have not been promoted well enough.</w:t>
       </w:r>
     </w:p>
     <w:p/>

</xml_diff>